<commit_message>
informe hasta casi el final de accesibilidad
no tiene el estilo correcto
</commit_message>
<xml_diff>
--- a/informe.docx
+++ b/informe.docx
@@ -35,6 +35,9 @@
         <w:pStyle w:val="Prrafodelista"/>
       </w:pPr>
       <w:r>
+        <w:rPr>
+          <w:noProof/>
+        </w:rPr>
         <w:drawing>
           <wp:inline distT="0" distB="0" distL="0" distR="0" wp14:anchorId="76FB82C4" wp14:editId="29D49775">
             <wp:extent cx="3629532" cy="314369"/>
@@ -81,63 +84,15 @@
         </w:numPr>
       </w:pPr>
       <w:r>
-        <w:t xml:space="preserve">Enlaces para no volver a leer el </w:t>
-      </w:r>
-      <w:proofErr w:type="spellStart"/>
-      <w:r>
-        <w:t>header</w:t>
-      </w:r>
-      <w:proofErr w:type="spellEnd"/>
-      <w:r>
-        <w:t xml:space="preserve"> ni el </w:t>
-      </w:r>
-      <w:proofErr w:type="spellStart"/>
-      <w:r>
-        <w:t>footer</w:t>
-      </w:r>
-      <w:proofErr w:type="spellEnd"/>
-      <w:r>
-        <w:t>:</w:t>
-      </w:r>
-    </w:p>
-    <w:p>
-      <w:pPr>
-        <w:pStyle w:val="Prrafodelista"/>
-      </w:pPr>
-      <w:r>
-        <w:t xml:space="preserve">Esto ya se </w:t>
-      </w:r>
-      <w:proofErr w:type="spellStart"/>
-      <w:r>
-        <w:t>hacia</w:t>
-      </w:r>
-      <w:proofErr w:type="spellEnd"/>
-      <w:r>
-        <w:t xml:space="preserve">, si pulsas el </w:t>
-      </w:r>
-      <w:proofErr w:type="spellStart"/>
-      <w:r>
-        <w:t>tab</w:t>
-      </w:r>
-      <w:proofErr w:type="spellEnd"/>
-      <w:r>
-        <w:t xml:space="preserve">, te mueve entre los </w:t>
-      </w:r>
-      <w:proofErr w:type="spellStart"/>
-      <w:r>
-        <w:t>dicerentes</w:t>
-      </w:r>
-      <w:proofErr w:type="spellEnd"/>
-      <w:r>
-        <w:t xml:space="preserve"> ítems con los que puedes interactuar dentro de la página (creo que esto es </w:t>
-      </w:r>
-      <w:proofErr w:type="spellStart"/>
-      <w:r>
-        <w:t>asi</w:t>
-      </w:r>
-      <w:proofErr w:type="spellEnd"/>
-      <w:r>
-        <w:t>)</w:t>
+        <w:t>Enlaces para no volver a leer el header ni el footer:</w:t>
+      </w:r>
+    </w:p>
+    <w:p>
+      <w:pPr>
+        <w:pStyle w:val="Prrafodelista"/>
+      </w:pPr>
+      <w:r>
+        <w:t>Esto ya se hacia, si pulsas el tab, te mueve entre los dicerentes ítems con los que puedes interactuar dentro de la página (creo que esto es asi)</w:t>
       </w:r>
     </w:p>
     <w:p>
@@ -149,7 +104,10 @@
         </w:numPr>
       </w:pPr>
       <w:r>
-        <w:t>AAA:</w:t>
+        <w:t>Testear en diferentes webs</w:t>
+      </w:r>
+      <w:r>
+        <w:t>:</w:t>
       </w:r>
     </w:p>
     <w:p>
@@ -180,13 +138,8 @@
         <w:pStyle w:val="Prrafodelista"/>
         <w:ind w:left="1440"/>
       </w:pPr>
-      <w:proofErr w:type="spellStart"/>
-      <w:r>
-        <w:t>Index</w:t>
-      </w:r>
-      <w:proofErr w:type="spellEnd"/>
-      <w:r>
-        <w:t>:</w:t>
+      <w:r>
+        <w:t>Index:</w:t>
       </w:r>
     </w:p>
     <w:p>
@@ -195,6 +148,9 @@
         <w:ind w:left="1440"/>
       </w:pPr>
       <w:r>
+        <w:rPr>
+          <w:noProof/>
+        </w:rPr>
         <w:drawing>
           <wp:inline distT="0" distB="0" distL="0" distR="0" wp14:anchorId="20BC9F74" wp14:editId="6B825213">
             <wp:extent cx="5400040" cy="2511425"/>
@@ -237,13 +193,8 @@
         <w:pStyle w:val="Prrafodelista"/>
         <w:ind w:left="1440"/>
       </w:pPr>
-      <w:proofErr w:type="spellStart"/>
-      <w:r>
-        <w:t>verEquipos</w:t>
-      </w:r>
-      <w:proofErr w:type="spellEnd"/>
-      <w:r>
-        <w:t>:</w:t>
+      <w:r>
+        <w:t>verEquipos:</w:t>
       </w:r>
     </w:p>
     <w:p>
@@ -252,6 +203,9 @@
         <w:ind w:left="1440"/>
       </w:pPr>
       <w:r>
+        <w:rPr>
+          <w:noProof/>
+        </w:rPr>
         <w:drawing>
           <wp:inline distT="0" distB="0" distL="0" distR="0" wp14:anchorId="2EFB6E8D" wp14:editId="34BC199D">
             <wp:extent cx="5400040" cy="2700020"/>
@@ -294,13 +248,8 @@
         <w:pStyle w:val="Prrafodelista"/>
         <w:ind w:left="1440"/>
       </w:pPr>
-      <w:proofErr w:type="spellStart"/>
-      <w:r>
-        <w:t>crearEquipo</w:t>
-      </w:r>
-      <w:proofErr w:type="spellEnd"/>
-      <w:r>
-        <w:t>:</w:t>
+      <w:r>
+        <w:t>crearEquipo:</w:t>
       </w:r>
     </w:p>
     <w:p>
@@ -309,6 +258,9 @@
         <w:ind w:left="1440"/>
       </w:pPr>
       <w:r>
+        <w:rPr>
+          <w:noProof/>
+        </w:rPr>
         <w:lastRenderedPageBreak/>
         <w:drawing>
           <wp:inline distT="0" distB="0" distL="0" distR="0" wp14:anchorId="3A5CC431" wp14:editId="33590749">
@@ -352,13 +304,8 @@
         <w:pStyle w:val="Prrafodelista"/>
         <w:ind w:left="1440"/>
       </w:pPr>
-      <w:proofErr w:type="spellStart"/>
-      <w:r>
-        <w:t>Cotnacto</w:t>
-      </w:r>
-      <w:proofErr w:type="spellEnd"/>
-      <w:r>
-        <w:t>:</w:t>
+      <w:r>
+        <w:t>Cotnacto:</w:t>
       </w:r>
     </w:p>
     <w:p>
@@ -367,6 +314,9 @@
         <w:ind w:left="1440"/>
       </w:pPr>
       <w:r>
+        <w:rPr>
+          <w:noProof/>
+        </w:rPr>
         <w:drawing>
           <wp:inline distT="0" distB="0" distL="0" distR="0" wp14:anchorId="36093363" wp14:editId="45574B94">
             <wp:extent cx="5400040" cy="2688590"/>
@@ -435,19 +385,7 @@
           <w:rPr>
             <w:rStyle w:val="Hipervnculo"/>
           </w:rPr>
-          <w:t>https://www.taw</w:t>
-        </w:r>
-        <w:r>
-          <w:rPr>
-            <w:rStyle w:val="Hipervnculo"/>
-          </w:rPr>
-          <w:t>d</w:t>
-        </w:r>
-        <w:r>
-          <w:rPr>
-            <w:rStyle w:val="Hipervnculo"/>
-          </w:rPr>
-          <w:t>is.net/</w:t>
+          <w:t>https://www.tawdis.net/</w:t>
         </w:r>
       </w:hyperlink>
       <w:r>
@@ -460,23 +398,7 @@
         <w:ind w:left="2160"/>
       </w:pPr>
       <w:r>
-        <w:t xml:space="preserve">Los errores que aparecen en las páginas son por elementos que no tienen </w:t>
-      </w:r>
-      <w:proofErr w:type="spellStart"/>
-      <w:r>
-        <w:t>label</w:t>
-      </w:r>
-      <w:proofErr w:type="spellEnd"/>
-      <w:r>
-        <w:t xml:space="preserve"> o diversos </w:t>
-      </w:r>
-      <w:proofErr w:type="spellStart"/>
-      <w:r>
-        <w:t>warnings</w:t>
-      </w:r>
-      <w:proofErr w:type="spellEnd"/>
-      <w:r>
-        <w:t xml:space="preserve"> de wave que este los marca como errores</w:t>
+        <w:t>Los errores que aparecen en las páginas son por elementos que no tienen label o diversos warnings de wave que este los marca como errores</w:t>
       </w:r>
     </w:p>
     <w:p>
@@ -484,14 +406,9 @@
         <w:pStyle w:val="Prrafodelista"/>
         <w:ind w:left="2160"/>
       </w:pPr>
-      <w:proofErr w:type="spellStart"/>
       <w:r>
         <w:lastRenderedPageBreak/>
-        <w:t>index</w:t>
-      </w:r>
-      <w:proofErr w:type="spellEnd"/>
-      <w:r>
-        <w:t>:</w:t>
+        <w:t>index:</w:t>
       </w:r>
       <w:r>
         <w:rPr>
@@ -500,6 +417,9 @@
         <w:t xml:space="preserve"> </w:t>
       </w:r>
       <w:r>
+        <w:rPr>
+          <w:noProof/>
+        </w:rPr>
         <w:drawing>
           <wp:inline distT="0" distB="0" distL="0" distR="0" wp14:anchorId="75A05F8B" wp14:editId="48A4340E">
             <wp:extent cx="5400040" cy="2707005"/>
@@ -542,13 +462,8 @@
         <w:pStyle w:val="Prrafodelista"/>
         <w:ind w:left="2160"/>
       </w:pPr>
-      <w:proofErr w:type="spellStart"/>
-      <w:r>
-        <w:t>verEquipos</w:t>
-      </w:r>
-      <w:proofErr w:type="spellEnd"/>
-      <w:r>
-        <w:t>:</w:t>
+      <w:r>
+        <w:t>verEquipos:</w:t>
       </w:r>
     </w:p>
     <w:p>
@@ -557,6 +472,9 @@
         <w:ind w:left="2160"/>
       </w:pPr>
       <w:r>
+        <w:rPr>
+          <w:noProof/>
+        </w:rPr>
         <w:drawing>
           <wp:inline distT="0" distB="0" distL="0" distR="0" wp14:anchorId="779910AB" wp14:editId="53C26B73">
             <wp:extent cx="5400040" cy="2811780"/>
@@ -599,13 +517,8 @@
         <w:pStyle w:val="Prrafodelista"/>
         <w:ind w:left="2160"/>
       </w:pPr>
-      <w:proofErr w:type="spellStart"/>
-      <w:r>
-        <w:t>crearEquipo</w:t>
-      </w:r>
-      <w:proofErr w:type="spellEnd"/>
-      <w:r>
-        <w:t>:</w:t>
+      <w:r>
+        <w:t>crearEquipo:</w:t>
       </w:r>
     </w:p>
     <w:p>
@@ -614,6 +527,9 @@
         <w:ind w:left="2160"/>
       </w:pPr>
       <w:r>
+        <w:rPr>
+          <w:noProof/>
+        </w:rPr>
         <w:lastRenderedPageBreak/>
         <w:drawing>
           <wp:inline distT="0" distB="0" distL="0" distR="0" wp14:anchorId="78DB762C" wp14:editId="6C4E3B8D">
@@ -667,6 +583,9 @@
         <w:ind w:left="2160"/>
       </w:pPr>
       <w:r>
+        <w:rPr>
+          <w:noProof/>
+        </w:rPr>
         <w:drawing>
           <wp:inline distT="0" distB="0" distL="0" distR="0" wp14:anchorId="54EC63D1" wp14:editId="296A7585">
             <wp:extent cx="5400040" cy="2713990"/>
@@ -729,29 +648,16 @@
         <w:ind w:left="1980"/>
       </w:pPr>
       <w:r>
-        <w:t xml:space="preserve">Los errores que aparecen en las páginas son por elementos que no tienen </w:t>
-      </w:r>
-      <w:proofErr w:type="spellStart"/>
-      <w:r>
-        <w:t>label</w:t>
-      </w:r>
-      <w:proofErr w:type="spellEnd"/>
-      <w:r>
-        <w:t xml:space="preserve"> o diversos </w:t>
-      </w:r>
-      <w:proofErr w:type="spellStart"/>
-      <w:r>
-        <w:t>warnings</w:t>
-      </w:r>
-      <w:proofErr w:type="spellEnd"/>
-      <w:r>
-        <w:t xml:space="preserve"> de wave que este los marca como </w:t>
+        <w:t xml:space="preserve">Los errores que aparecen en las páginas son por elementos que no tienen label o diversos warnings de wave que este los marca como </w:t>
       </w:r>
       <w:r>
         <w:lastRenderedPageBreak/>
         <w:t>errores</w:t>
       </w:r>
       <w:r>
+        <w:rPr>
+          <w:noProof/>
+        </w:rPr>
         <w:drawing>
           <wp:inline distT="0" distB="0" distL="0" distR="0" wp14:anchorId="6E4E0F08" wp14:editId="493B43BD">
             <wp:extent cx="5400040" cy="2708275"/>
@@ -814,13 +720,8 @@
         <w:pStyle w:val="Prrafodelista"/>
         <w:ind w:left="2160"/>
       </w:pPr>
-      <w:proofErr w:type="spellStart"/>
-      <w:r>
-        <w:t>Index</w:t>
-      </w:r>
-      <w:proofErr w:type="spellEnd"/>
-      <w:r>
-        <w:t>:</w:t>
+      <w:r>
+        <w:t>Index:</w:t>
       </w:r>
     </w:p>
     <w:p>
@@ -829,6 +730,9 @@
         <w:ind w:left="2160"/>
       </w:pPr>
       <w:r>
+        <w:rPr>
+          <w:noProof/>
+        </w:rPr>
         <w:drawing>
           <wp:inline distT="0" distB="0" distL="0" distR="0" wp14:anchorId="5BC07DE9" wp14:editId="0EBF7C77">
             <wp:extent cx="5400040" cy="2675890"/>
@@ -871,13 +775,8 @@
         <w:pStyle w:val="Prrafodelista"/>
         <w:ind w:left="2160"/>
       </w:pPr>
-      <w:proofErr w:type="spellStart"/>
-      <w:r>
-        <w:t>verEquipos</w:t>
-      </w:r>
-      <w:proofErr w:type="spellEnd"/>
-      <w:r>
-        <w:t>:</w:t>
+      <w:r>
+        <w:t>verEquipos:</w:t>
       </w:r>
     </w:p>
     <w:p>
@@ -886,6 +785,9 @@
         <w:ind w:left="2160"/>
       </w:pPr>
       <w:r>
+        <w:rPr>
+          <w:noProof/>
+        </w:rPr>
         <w:lastRenderedPageBreak/>
         <w:drawing>
           <wp:inline distT="0" distB="0" distL="0" distR="0" wp14:anchorId="242D7DE0" wp14:editId="0218CF60">
@@ -929,13 +831,8 @@
         <w:pStyle w:val="Prrafodelista"/>
         <w:ind w:left="2160"/>
       </w:pPr>
-      <w:proofErr w:type="spellStart"/>
-      <w:r>
-        <w:t>crearEquipo</w:t>
-      </w:r>
-      <w:proofErr w:type="spellEnd"/>
-      <w:r>
-        <w:t>:</w:t>
+      <w:r>
+        <w:t>crearEquipo:</w:t>
       </w:r>
     </w:p>
     <w:p>
@@ -944,6 +841,9 @@
         <w:ind w:left="2160"/>
       </w:pPr>
       <w:r>
+        <w:rPr>
+          <w:noProof/>
+        </w:rPr>
         <w:drawing>
           <wp:inline distT="0" distB="0" distL="0" distR="0" wp14:anchorId="6EC97681" wp14:editId="2A86C94E">
             <wp:extent cx="5400040" cy="2702560"/>
@@ -996,6 +896,9 @@
         <w:ind w:left="2160"/>
       </w:pPr>
       <w:r>
+        <w:rPr>
+          <w:noProof/>
+        </w:rPr>
         <w:drawing>
           <wp:inline distT="0" distB="0" distL="0" distR="0" wp14:anchorId="7C44B46F" wp14:editId="734C0E31">
             <wp:extent cx="5400040" cy="2702560"/>
@@ -1041,11 +944,231 @@
           <w:numId w:val="1"/>
         </w:numPr>
       </w:pPr>
-      <w:proofErr w:type="spellStart"/>
-      <w:r>
-        <w:t>asf</w:t>
-      </w:r>
-      <w:proofErr w:type="spellEnd"/>
+      <w:r>
+        <w:t>Validar con herramientas de Google</w:t>
+      </w:r>
+    </w:p>
+    <w:p>
+      <w:pPr>
+        <w:pStyle w:val="Prrafodelista"/>
+        <w:ind w:left="1440"/>
+      </w:pPr>
+      <w:r>
+        <w:lastRenderedPageBreak/>
+        <w:t>Index:</w:t>
+      </w:r>
+    </w:p>
+    <w:p>
+      <w:pPr>
+        <w:pStyle w:val="Prrafodelista"/>
+        <w:ind w:left="1440"/>
+      </w:pPr>
+      <w:r>
+        <w:rPr>
+          <w:noProof/>
+        </w:rPr>
+        <w:drawing>
+          <wp:inline distT="0" distB="0" distL="0" distR="0" wp14:anchorId="0FC12310" wp14:editId="5DDC29FC">
+            <wp:extent cx="5400040" cy="2546350"/>
+            <wp:effectExtent l="0" t="0" r="0" b="6350"/>
+            <wp:docPr id="915242610" name="Imagen 1"/>
+            <wp:cNvGraphicFramePr>
+              <a:graphicFrameLocks xmlns:a="http://schemas.openxmlformats.org/drawingml/2006/main" noChangeAspect="1"/>
+            </wp:cNvGraphicFramePr>
+            <a:graphic xmlns:a="http://schemas.openxmlformats.org/drawingml/2006/main">
+              <a:graphicData uri="http://schemas.openxmlformats.org/drawingml/2006/picture">
+                <pic:pic xmlns:pic="http://schemas.openxmlformats.org/drawingml/2006/picture">
+                  <pic:nvPicPr>
+                    <pic:cNvPr id="915242610" name=""/>
+                    <pic:cNvPicPr/>
+                  </pic:nvPicPr>
+                  <pic:blipFill>
+                    <a:blip r:embed="rId23"/>
+                    <a:stretch>
+                      <a:fillRect/>
+                    </a:stretch>
+                  </pic:blipFill>
+                  <pic:spPr>
+                    <a:xfrm>
+                      <a:off x="0" y="0"/>
+                      <a:ext cx="5400040" cy="2546350"/>
+                    </a:xfrm>
+                    <a:prstGeom prst="rect">
+                      <a:avLst/>
+                    </a:prstGeom>
+                  </pic:spPr>
+                </pic:pic>
+              </a:graphicData>
+            </a:graphic>
+          </wp:inline>
+        </w:drawing>
+      </w:r>
+    </w:p>
+    <w:p>
+      <w:pPr>
+        <w:pStyle w:val="Prrafodelista"/>
+        <w:ind w:left="1440"/>
+      </w:pPr>
+      <w:r>
+        <w:t>verEquipos:</w:t>
+      </w:r>
+    </w:p>
+    <w:p>
+      <w:pPr>
+        <w:pStyle w:val="Prrafodelista"/>
+        <w:ind w:left="1440"/>
+      </w:pPr>
+      <w:r>
+        <w:rPr>
+          <w:noProof/>
+        </w:rPr>
+        <w:drawing>
+          <wp:inline distT="0" distB="0" distL="0" distR="0" wp14:anchorId="6A58E645" wp14:editId="1ABF8BF7">
+            <wp:extent cx="5400040" cy="2566035"/>
+            <wp:effectExtent l="0" t="0" r="0" b="5715"/>
+            <wp:docPr id="1309056889" name="Imagen 1"/>
+            <wp:cNvGraphicFramePr>
+              <a:graphicFrameLocks xmlns:a="http://schemas.openxmlformats.org/drawingml/2006/main" noChangeAspect="1"/>
+            </wp:cNvGraphicFramePr>
+            <a:graphic xmlns:a="http://schemas.openxmlformats.org/drawingml/2006/main">
+              <a:graphicData uri="http://schemas.openxmlformats.org/drawingml/2006/picture">
+                <pic:pic xmlns:pic="http://schemas.openxmlformats.org/drawingml/2006/picture">
+                  <pic:nvPicPr>
+                    <pic:cNvPr id="1309056889" name=""/>
+                    <pic:cNvPicPr/>
+                  </pic:nvPicPr>
+                  <pic:blipFill>
+                    <a:blip r:embed="rId24"/>
+                    <a:stretch>
+                      <a:fillRect/>
+                    </a:stretch>
+                  </pic:blipFill>
+                  <pic:spPr>
+                    <a:xfrm>
+                      <a:off x="0" y="0"/>
+                      <a:ext cx="5400040" cy="2566035"/>
+                    </a:xfrm>
+                    <a:prstGeom prst="rect">
+                      <a:avLst/>
+                    </a:prstGeom>
+                  </pic:spPr>
+                </pic:pic>
+              </a:graphicData>
+            </a:graphic>
+          </wp:inline>
+        </w:drawing>
+      </w:r>
+    </w:p>
+    <w:p>
+      <w:pPr>
+        <w:pStyle w:val="Prrafodelista"/>
+        <w:ind w:left="1440"/>
+      </w:pPr>
+      <w:r>
+        <w:t>crearEquipo:</w:t>
+      </w:r>
+    </w:p>
+    <w:p>
+      <w:pPr>
+        <w:pStyle w:val="Prrafodelista"/>
+        <w:ind w:left="1440"/>
+      </w:pPr>
+      <w:r>
+        <w:rPr>
+          <w:noProof/>
+        </w:rPr>
+        <w:drawing>
+          <wp:inline distT="0" distB="0" distL="0" distR="0" wp14:anchorId="33D2AC40" wp14:editId="16B7FD97">
+            <wp:extent cx="5400040" cy="2545080"/>
+            <wp:effectExtent l="0" t="0" r="0" b="7620"/>
+            <wp:docPr id="173302708" name="Imagen 1"/>
+            <wp:cNvGraphicFramePr>
+              <a:graphicFrameLocks xmlns:a="http://schemas.openxmlformats.org/drawingml/2006/main" noChangeAspect="1"/>
+            </wp:cNvGraphicFramePr>
+            <a:graphic xmlns:a="http://schemas.openxmlformats.org/drawingml/2006/main">
+              <a:graphicData uri="http://schemas.openxmlformats.org/drawingml/2006/picture">
+                <pic:pic xmlns:pic="http://schemas.openxmlformats.org/drawingml/2006/picture">
+                  <pic:nvPicPr>
+                    <pic:cNvPr id="173302708" name=""/>
+                    <pic:cNvPicPr/>
+                  </pic:nvPicPr>
+                  <pic:blipFill>
+                    <a:blip r:embed="rId25"/>
+                    <a:stretch>
+                      <a:fillRect/>
+                    </a:stretch>
+                  </pic:blipFill>
+                  <pic:spPr>
+                    <a:xfrm>
+                      <a:off x="0" y="0"/>
+                      <a:ext cx="5400040" cy="2545080"/>
+                    </a:xfrm>
+                    <a:prstGeom prst="rect">
+                      <a:avLst/>
+                    </a:prstGeom>
+                  </pic:spPr>
+                </pic:pic>
+              </a:graphicData>
+            </a:graphic>
+          </wp:inline>
+        </w:drawing>
+      </w:r>
+    </w:p>
+    <w:p>
+      <w:pPr>
+        <w:pStyle w:val="Prrafodelista"/>
+        <w:ind w:left="1440"/>
+      </w:pPr>
+      <w:r>
+        <w:t>Contcto:</w:t>
+      </w:r>
+    </w:p>
+    <w:p>
+      <w:pPr>
+        <w:pStyle w:val="Prrafodelista"/>
+        <w:ind w:left="1440"/>
+      </w:pPr>
+      <w:r>
+        <w:rPr>
+          <w:noProof/>
+        </w:rPr>
+        <w:lastRenderedPageBreak/>
+        <w:drawing>
+          <wp:inline distT="0" distB="0" distL="0" distR="0" wp14:anchorId="226DB4B0" wp14:editId="4D84CDE5">
+            <wp:extent cx="5400040" cy="2547620"/>
+            <wp:effectExtent l="0" t="0" r="0" b="5080"/>
+            <wp:docPr id="1021237513" name="Imagen 1"/>
+            <wp:cNvGraphicFramePr>
+              <a:graphicFrameLocks xmlns:a="http://schemas.openxmlformats.org/drawingml/2006/main" noChangeAspect="1"/>
+            </wp:cNvGraphicFramePr>
+            <a:graphic xmlns:a="http://schemas.openxmlformats.org/drawingml/2006/main">
+              <a:graphicData uri="http://schemas.openxmlformats.org/drawingml/2006/picture">
+                <pic:pic xmlns:pic="http://schemas.openxmlformats.org/drawingml/2006/picture">
+                  <pic:nvPicPr>
+                    <pic:cNvPr id="1021237513" name=""/>
+                    <pic:cNvPicPr/>
+                  </pic:nvPicPr>
+                  <pic:blipFill>
+                    <a:blip r:embed="rId26"/>
+                    <a:stretch>
+                      <a:fillRect/>
+                    </a:stretch>
+                  </pic:blipFill>
+                  <pic:spPr>
+                    <a:xfrm>
+                      <a:off x="0" y="0"/>
+                      <a:ext cx="5400040" cy="2547620"/>
+                    </a:xfrm>
+                    <a:prstGeom prst="rect">
+                      <a:avLst/>
+                    </a:prstGeom>
+                  </pic:spPr>
+                </pic:pic>
+              </a:graphicData>
+            </a:graphic>
+          </wp:inline>
+        </w:drawing>
+      </w:r>
     </w:p>
     <w:p>
       <w:pPr>
@@ -1055,12 +1178,27 @@
           <w:numId w:val="1"/>
         </w:numPr>
       </w:pPr>
-      <w:proofErr w:type="spellStart"/>
-      <w:r>
-        <w:lastRenderedPageBreak/>
-        <w:t>asf</w:t>
-      </w:r>
-      <w:proofErr w:type="spellEnd"/>
+      <w:r>
+        <w:rPr>
+          <w:lang w:val="es-ES_tradnl"/>
+        </w:rPr>
+        <w:t>WAI-ARIA</w:t>
+      </w:r>
+      <w:r>
+        <w:rPr>
+          <w:lang w:val="es-ES_tradnl"/>
+        </w:rPr>
+        <w:t xml:space="preserve"> aniadido</w:t>
+      </w:r>
+    </w:p>
+    <w:p>
+      <w:pPr>
+        <w:pStyle w:val="Prrafodelista"/>
+        <w:numPr>
+          <w:ilvl w:val="0"/>
+          <w:numId w:val="1"/>
+        </w:numPr>
+      </w:pPr>
     </w:p>
     <w:sectPr>
       <w:pgSz w:w="11906" w:h="16838"/>
@@ -1769,6 +1907,7 @@
   <w:style w:type="character" w:default="1" w:styleId="Fuentedeprrafopredeter">
     <w:name w:val="Default Paragraph Font"/>
     <w:uiPriority w:val="1"/>
+    <w:semiHidden/>
     <w:unhideWhenUsed/>
   </w:style>
   <w:style w:type="table" w:default="1" w:styleId="Tablanormal">

</xml_diff>